<commit_message>
Chỉnh sửa lại phân tích yêu cầu. Add lại file BieuMau.pdf của Thầy.
</commit_message>
<xml_diff>
--- a/trunk/Document/PhanTichYeuCau.docx
+++ b/trunk/Document/PhanTichYeuCau.docx
@@ -3540,7 +3540,13 @@
         <w:rPr>
           <w:highlight w:val="yellow"/>
         </w:rPr>
-        <w:t xml:space="preserve"> được gửi kèm theo trong file BieuMau.docx</w:t>
+        <w:t xml:space="preserve"> được gửi </w:t>
+      </w:r>
+      <w:r>
+        <w:rPr>
+          <w:highlight w:val="yellow"/>
+        </w:rPr>
+        <w:t>kèm theo trong file BieuMau.pdf</w:t>
       </w:r>
       <w:r>
         <w:rPr>
@@ -3693,7 +3699,13 @@
       </w:r>
       <w:r>
         <w:br/>
-        <w:t>Bên A (Nhóm phát triển): phải cung cấp phần mềm thỏa mã 8 chức năng được yêu cầu trong file BieuMau.docx do công ty cung cấp.</w:t>
+        <w:t>Bên A (Nhóm phát triển): phải cung cấp phần mềm thỏa mã 8 chức năng được yêu cầ</w:t>
+      </w:r>
+      <w:r>
+        <w:t>u trong file BieuMau.pdf</w:t>
+      </w:r>
+      <w:r>
+        <w:t xml:space="preserve"> do công ty cung cấp.</w:t>
       </w:r>
       <w:r>
         <w:br/>
@@ -4273,7 +4285,10 @@
         <w:ind w:left="360"/>
       </w:pPr>
       <w:r>
-        <w:t>[1] BieuMau.docx. File văn bản chứa các biểu mẫu liên quan đến các chức năng của hệ thống</w:t>
+        <w:t>[1] BieuMau.pdf</w:t>
+      </w:r>
+      <w:r>
+        <w:t>. File văn bản chứa các biểu mẫu liên quan đến các chức năng của hệ thống</w:t>
       </w:r>
       <w:r>
         <w:t xml:space="preserve"> do </w:t>
@@ -4285,7 +4300,10 @@
         <w:t>công ty Vinamilk cung cấp</w:t>
       </w:r>
       <w:r>
-        <w:t>. Lưu tại: Document/BieuMau.docx</w:t>
+        <w:t>. Lưu tại: Document/BieuMau.</w:t>
+      </w:r>
+      <w:r>
+        <w:t>pdf</w:t>
       </w:r>
     </w:p>
     <w:sectPr>

</xml_diff>

<commit_message>
Hoang cap nhat file ThietKeXuLi.docx :D Hien tai chi bao gom cac chuc nang chuong trinh can dap ung. Chua co chi tiet xu li cho tung chuc nang cu the. => Cac ban xem cac chuc nang co hop li ko? Va cho y kien som hen.
</commit_message>
<xml_diff>
--- a/trunk/Document/PhanTichYeuCau.docx
+++ b/trunk/Document/PhanTichYeuCau.docx
@@ -3961,7 +3961,13 @@
         <w:t>Phần mềm phải cung cấp chức năng phân công xe cho từng tài xế.</w:t>
       </w:r>
       <w:r>
-        <w:t xml:space="preserve"> Người dùng sẽ nhập các thông tin liên quan từ màn hình giao diện. Chương trình phải kiểm tra các ràng buộc phát sinh nếu có, nếu hợp lệ lưu thông tin phan công xe – tài xế vào CSDL, nếu không hợp lệ hiện thông báo lỗi cho người dùng.</w:t>
+        <w:t xml:space="preserve"> Người dùng sẽ nhập các thông tin liên quan từ màn hình giao diện. Chương trình phải kiểm tra các ràng buộc phát sinh nếu có, nếu hợp lệ</w:t>
+      </w:r>
+      <w:r>
+        <w:t xml:space="preserve"> lưu thông tin phân</w:t>
+      </w:r>
+      <w:r>
+        <w:t xml:space="preserve"> công xe – tài xế vào CSDL, nếu không hợp lệ hiện thông báo lỗi cho người dùng.</w:t>
       </w:r>
       <w:r>
         <w:br/>
@@ -4392,7 +4398,7 @@
         <w:rFonts w:asciiTheme="majorHAnsi" w:hAnsiTheme="majorHAnsi"/>
         <w:noProof/>
       </w:rPr>
-      <w:t>4</w:t>
+      <w:t>6</w:t>
     </w:r>
     <w:r>
       <w:fldChar w:fldCharType="end"/>

</xml_diff>